<commit_message>
feat: Enhanced enterprise logistics document generator with comprehensive features
- Added bulk processing for complete dataset automation (266+ shipments)
- Implemented comprehensive CSV logging system with audit trail
- Enhanced console output with professional timestamps
- Added improved log filename format with chronological ordering
- Updated .gitignore for data privacy and security
- Comprehensive documentation updates with project evolution
- Fixed markdown lint compliance for professional standards
- Enhanced technical architecture with object-oriented design
</commit_message>
<xml_diff>
--- a/Template/placard_template.docx
+++ b/Template/placard_template.docx
@@ -561,21 +561,7 @@
         <w:sz w:val="40"/>
         <w:szCs w:val="40"/>
       </w:rPr>
-      <w:t>:</w:t>
-    </w:r>
-    <w:r>
-      <w:rPr>
-        <w:sz w:val="40"/>
-        <w:szCs w:val="40"/>
-      </w:rPr>
-      <w:t xml:space="preserve"> </w:t>
-    </w:r>
-    <w:r>
-      <w:rPr>
-        <w:sz w:val="40"/>
-        <w:szCs w:val="40"/>
-      </w:rPr>
-      <w:t xml:space="preserve">                                                    </w:t>
+      <w:t xml:space="preserve">:                                                     </w:t>
     </w:r>
     <w:r>
       <w:rPr>

</xml_diff>